<commit_message>
New translations Facilitator guideline - Prisoners and candies.docx (Swahili, Kenya)
</commit_message>
<xml_diff>
--- a/facilitation_guides/translation/swa/Facilitator guideline - Prisoners and candies.docx
+++ b/facilitation_guides/translation/swa/Facilitator guideline - Prisoners and candies.docx
@@ -105,7 +105,7 @@
                 <w:u w:val="none"/>
                 <w:vertAlign w:val="baseline"/>
               </w:rPr>
-              <w:t xml:space="preserve">Video Title</w:t>
+              <w:t xml:space="preserve">Kichwa cha Video</w:t>
             </w:r>
           </w:p>
         </w:tc>
@@ -230,7 +230,7 @@
                 <w:u w:val="none"/>
                 <w:vertAlign w:val="baseline"/>
               </w:rPr>
-              <w:t>Topic</w:t>
+              <w:t>Mada</w:t>
             </w:r>
           </w:p>
         </w:tc>
@@ -355,7 +355,7 @@
                 <w:shd w:fill="auto" w:val="clear"/>
                 <w:vertAlign w:val="baseline"/>
               </w:rPr>
-              <w:t>Aim(s)</w:t>
+              <w:t>Malengo</w:t>
             </w:r>
           </w:p>
         </w:tc>
@@ -489,7 +489,7 @@
                 <w:shd w:fill="auto" w:val="clear"/>
                 <w:vertAlign w:val="baseline"/>
               </w:rPr>
-              <w:t>Length</w:t>
+              <w:t>Urefu</w:t>
             </w:r>
           </w:p>
         </w:tc>
@@ -614,7 +614,7 @@
                 <w:u w:val="none"/>
                 <w:vertAlign w:val="baseline"/>
               </w:rPr>
-              <w:t xml:space="preserve">Camp Location</w:t>
+              <w:t xml:space="preserve">Mahali pa Kambi</w:t>
             </w:r>
           </w:p>
         </w:tc>
@@ -732,7 +732,7 @@
                 <w:shd w:fill="auto" w:val="clear"/>
                 <w:vertAlign w:val="baseline"/>
               </w:rPr>
-              <w:t>Facilitators</w:t>
+              <w:t>Wawezeshaji</w:t>
             </w:r>
           </w:p>
         </w:tc>
@@ -841,7 +841,7 @@
                 <w:u w:val="none"/>
                 <w:vertAlign w:val="baseline"/>
               </w:rPr>
-              <w:t xml:space="preserve">N. of students</w:t>
+              <w:t xml:space="preserve">N. ya wanafunzi</w:t>
             </w:r>
           </w:p>
         </w:tc>
@@ -950,7 +950,7 @@
                 <w:u w:val="none"/>
                 <w:vertAlign w:val="baseline"/>
               </w:rPr>
-              <w:t>Date</w:t>
+              <w:t>Tarehe</w:t>
             </w:r>
           </w:p>
         </w:tc>
@@ -1068,7 +1068,7 @@
                 <w:shd w:fill="auto" w:val="clear"/>
                 <w:vertAlign w:val="baseline"/>
               </w:rPr>
-              <w:t>Resources</w:t>
+              <w:t>Rasilimali</w:t>
             </w:r>
           </w:p>
           <w:p>
@@ -1115,7 +1115,7 @@
                 <w:shd w:fill="auto" w:val="clear"/>
                 <w:vertAlign w:val="baseline"/>
               </w:rPr>
-              <w:t>needed</w:t>
+              <w:t>inahitajika</w:t>
             </w:r>
           </w:p>
         </w:tc>
@@ -1249,7 +1249,7 @@
                 <w:shd w:fill="auto" w:val="clear"/>
                 <w:vertAlign w:val="baseline"/>
               </w:rPr>
-              <w:t>Preparations</w:t>
+              <w:t>Maandalizi</w:t>
             </w:r>
           </w:p>
         </w:tc>
@@ -1399,7 +1399,7 @@
                 <w:shd w:fill="auto" w:val="clear"/>
                 <w:vertAlign w:val="baseline"/>
               </w:rPr>
-              <w:t xml:space="preserve">Video time</w:t>
+              <w:t xml:space="preserve">Muda wa video</w:t>
             </w:r>
           </w:p>
         </w:tc>
@@ -1458,7 +1458,7 @@
                 <w:shd w:fill="auto" w:val="clear"/>
                 <w:vertAlign w:val="baseline"/>
               </w:rPr>
-              <w:t xml:space="preserve">What facilitator does</w:t>
+              <w:t xml:space="preserve">Mwezeshaji anafanya nini</w:t>
             </w:r>
           </w:p>
         </w:tc>
@@ -1518,7 +1518,7 @@
                 <w:shd w:fill="auto" w:val="clear"/>
                 <w:vertAlign w:val="baseline"/>
               </w:rPr>
-              <w:t xml:space="preserve">What learners do</w:t>
+              <w:t xml:space="preserve">Wanachofanya wanafunzi</w:t>
             </w:r>
           </w:p>
         </w:tc>
@@ -1624,7 +1624,7 @@
                 <w:u w:val="none"/>
                 <w:vertAlign w:val="baseline"/>
               </w:rPr>
-              <w:t xml:space="preserve">General VMC Video Introduction</w:t>
+              <w:t xml:space="preserve">Utangulizi Mkuu wa Video ya VMC</w:t>
             </w:r>
           </w:p>
         </w:tc>
@@ -1972,7 +1972,7 @@
                 <w:u w:val="none"/>
                 <w:vertAlign w:val="baseline"/>
               </w:rPr>
-              <w:t xml:space="preserve">Introduction of the first experiment</w:t>
+              <w:t xml:space="preserve">Utangulizi wa jaribio la kwanza</w:t>
             </w:r>
           </w:p>
         </w:tc>
@@ -2102,7 +2102,7 @@
                 <w:shd w:fill="auto" w:val="clear"/>
                 <w:vertAlign w:val="baseline"/>
               </w:rPr>
-              <w:t xml:space="preserve">Assist the process, provoke thoughts</w:t>
+              <w:t xml:space="preserve">Kusaidia mchakato, kuchochea mawazo</w:t>
             </w:r>
           </w:p>
           <w:p>
@@ -4058,7 +4058,7 @@
       <w:rPr>
         <w:sz w:val="24"/>
         <w:szCs w:val="24"/>
-        <w:lang w:val="sw-TZ"/>
+        <w:lang w:val="sw-KE"/>
       </w:rPr>
     </w:rPrDefault>
     <w:pPrDefault>

</xml_diff>

<commit_message>
New translations facilitator guideline - prisoners and candies.docx (Swahili, Tanzania)
</commit_message>
<xml_diff>
--- a/facilitation_guides/translation/swa/Facilitator guideline - Prisoners and candies.docx
+++ b/facilitation_guides/translation/swa/Facilitator guideline - Prisoners and candies.docx
@@ -105,7 +105,7 @@
                 <w:u w:val="none"/>
                 <w:vertAlign w:val="baseline"/>
               </w:rPr>
-              <w:t xml:space="preserve">Kichwa cha Video</w:t>
+              <w:t xml:space="preserve">Video Title</w:t>
             </w:r>
           </w:p>
         </w:tc>
@@ -230,7 +230,7 @@
                 <w:u w:val="none"/>
                 <w:vertAlign w:val="baseline"/>
               </w:rPr>
-              <w:t>Mada</w:t>
+              <w:t>Topic</w:t>
             </w:r>
           </w:p>
         </w:tc>
@@ -355,7 +355,7 @@
                 <w:shd w:fill="auto" w:val="clear"/>
                 <w:vertAlign w:val="baseline"/>
               </w:rPr>
-              <w:t>Malengo</w:t>
+              <w:t>Aim(s)</w:t>
             </w:r>
           </w:p>
         </w:tc>
@@ -489,7 +489,7 @@
                 <w:shd w:fill="auto" w:val="clear"/>
                 <w:vertAlign w:val="baseline"/>
               </w:rPr>
-              <w:t>Urefu</w:t>
+              <w:t>Length</w:t>
             </w:r>
           </w:p>
         </w:tc>
@@ -614,7 +614,7 @@
                 <w:u w:val="none"/>
                 <w:vertAlign w:val="baseline"/>
               </w:rPr>
-              <w:t xml:space="preserve">Mahali pa Kambi</w:t>
+              <w:t xml:space="preserve">Camp Location</w:t>
             </w:r>
           </w:p>
         </w:tc>
@@ -732,7 +732,7 @@
                 <w:shd w:fill="auto" w:val="clear"/>
                 <w:vertAlign w:val="baseline"/>
               </w:rPr>
-              <w:t>Wawezeshaji</w:t>
+              <w:t>Facilitators</w:t>
             </w:r>
           </w:p>
         </w:tc>
@@ -841,7 +841,7 @@
                 <w:u w:val="none"/>
                 <w:vertAlign w:val="baseline"/>
               </w:rPr>
-              <w:t xml:space="preserve">N. ya wanafunzi</w:t>
+              <w:t xml:space="preserve">N. of students</w:t>
             </w:r>
           </w:p>
         </w:tc>
@@ -950,7 +950,7 @@
                 <w:u w:val="none"/>
                 <w:vertAlign w:val="baseline"/>
               </w:rPr>
-              <w:t>Tarehe</w:t>
+              <w:t>Date</w:t>
             </w:r>
           </w:p>
         </w:tc>
@@ -1068,7 +1068,7 @@
                 <w:shd w:fill="auto" w:val="clear"/>
                 <w:vertAlign w:val="baseline"/>
               </w:rPr>
-              <w:t>Rasilimali</w:t>
+              <w:t>Resources</w:t>
             </w:r>
           </w:p>
           <w:p>
@@ -1115,7 +1115,7 @@
                 <w:shd w:fill="auto" w:val="clear"/>
                 <w:vertAlign w:val="baseline"/>
               </w:rPr>
-              <w:t>inahitajika</w:t>
+              <w:t>needed</w:t>
             </w:r>
           </w:p>
         </w:tc>
@@ -1249,7 +1249,7 @@
                 <w:shd w:fill="auto" w:val="clear"/>
                 <w:vertAlign w:val="baseline"/>
               </w:rPr>
-              <w:t>Maandalizi</w:t>
+              <w:t>Preparations</w:t>
             </w:r>
           </w:p>
         </w:tc>
@@ -1399,7 +1399,7 @@
                 <w:shd w:fill="auto" w:val="clear"/>
                 <w:vertAlign w:val="baseline"/>
               </w:rPr>
-              <w:t xml:space="preserve">Muda wa video</w:t>
+              <w:t xml:space="preserve">Video time</w:t>
             </w:r>
           </w:p>
         </w:tc>
@@ -1458,7 +1458,7 @@
                 <w:shd w:fill="auto" w:val="clear"/>
                 <w:vertAlign w:val="baseline"/>
               </w:rPr>
-              <w:t xml:space="preserve">Mwezeshaji anafanya nini</w:t>
+              <w:t xml:space="preserve">What facilitator does</w:t>
             </w:r>
           </w:p>
         </w:tc>
@@ -1518,7 +1518,7 @@
                 <w:shd w:fill="auto" w:val="clear"/>
                 <w:vertAlign w:val="baseline"/>
               </w:rPr>
-              <w:t xml:space="preserve">Wanachofanya wanafunzi</w:t>
+              <w:t xml:space="preserve">What learners do</w:t>
             </w:r>
           </w:p>
         </w:tc>
@@ -1624,7 +1624,7 @@
                 <w:u w:val="none"/>
                 <w:vertAlign w:val="baseline"/>
               </w:rPr>
-              <w:t xml:space="preserve">Utangulizi Mkuu wa Video ya VMC</w:t>
+              <w:t xml:space="preserve">General VMC Video Introduction</w:t>
             </w:r>
           </w:p>
         </w:tc>
@@ -1972,7 +1972,7 @@
                 <w:u w:val="none"/>
                 <w:vertAlign w:val="baseline"/>
               </w:rPr>
-              <w:t xml:space="preserve">Utangulizi wa jaribio la kwanza</w:t>
+              <w:t xml:space="preserve">Introduction of the first experiment</w:t>
             </w:r>
           </w:p>
         </w:tc>
@@ -2102,7 +2102,7 @@
                 <w:shd w:fill="auto" w:val="clear"/>
                 <w:vertAlign w:val="baseline"/>
               </w:rPr>
-              <w:t xml:space="preserve">Kusaidia mchakato, kuchochea mawazo</w:t>
+              <w:t xml:space="preserve">Assist the process, provoke thoughts</w:t>
             </w:r>
           </w:p>
           <w:p>
@@ -4058,7 +4058,7 @@
       <w:rPr>
         <w:sz w:val="24"/>
         <w:szCs w:val="24"/>
-        <w:lang w:val="sw-KE"/>
+        <w:lang w:val="sw-TZ"/>
       </w:rPr>
     </w:rPrDefault>
     <w:pPrDefault>

</xml_diff>